<commit_message>
Comments for methods section
</commit_message>
<xml_diff>
--- a/LaTeX/abstract.docx
+++ b/LaTeX/abstract.docx
@@ -5,15 +5,13 @@
     <w:p>
       <w:pPr>
         <w:pStyle w:val="Normal"/>
-        <w:rPr>
-          <w:lang w:val="en-US"/>
-        </w:rPr>
+        <w:rPr/>
       </w:pPr>
       <w:r>
         <w:rPr>
           <w:lang w:val="en-US"/>
         </w:rPr>
-        <w:t xml:space="preserve">As the mean temperatures of the worlds oceans increase, it is predicted that marine heatwaves (MHWs) will occur more frequently and with increased severity however, it is hypothesised that more proximate variables may be responsible for these extreme events. An improved understanding of the mechanisms driving MHWs may allow us to better forecast their occurrence at specific localities. To this end we have utilized atmospheric (ERA-Interim) and oceanographic (BRAN) reanalysis data to examine the air-sea state around southern Africa during coastal (&lt;400 m from the low water mark) MHWs. Self-organising maps (SOMs) were used to cluster the mean air-sea states during MHWs into 1 of 9 types to determine the predominant patterns. It was found that warm water forced onto the coast via anomalous ocean circulation was the predominant oceanographic pattern during most MHWs. A range of distinct air temperature and wind patterns were found with warm air temperatures over the continent and strong north-westerly winds featuring most prominently during MHWs. It may therefore be possible to forecast the occurrence of MHWs when such air and sea states are projected to occur simultaneously. The lack of any strong air-sea patterns during roughly one third of the MHWs implies that sub-meso-scale activity may have been responsible for them and that finer scale observations may be necessary to deduce their physical drivers. These findings motivate for the implementation of local scale real-time </w:t>
+        <w:t xml:space="preserve">As the mean temperatures of the worlds oceans increase, it is predicted that marine heatwaves (MHWs) will occur more frequently and with increased severity however, it is hypothesised that more proximate variables may be responsible for these extreme events. An improved understanding of the mechanisms driving MHWs may allow us to better forecast their occurrence at specific localities. To this end we have utilized atmospheric (ERA-Interim) and oceanic (BRAN) reanalysis data to examine the air-sea state around southern Africa during coastal (&lt;400 m from the low water mark) MHWs. Self-organising maps (SOMs) were used to cluster the mean air-sea states during MHWs into 1 of 9 types to determine the predominant patterns. It was found that warm water forced onto the coast via anomalous ocean circulation was the predominant oceanographic pattern during most MHWs. A range of distinct air temperature and wind patterns were found with warm air temperatures over the continent and strong north-westerly winds featuring most prominently during MHWs. It may therefore be possible to forecast the occurrence of MHWs when such air and sea states are projected to occur simultaneously. The lack of any strong air-sea patterns during roughly one third of the MHWs implies that sub-meso-scale activity may have been responsible for them and that finer scale observations may be necessary to deduce their physical drivers. These findings motivate for the implementation of local scale real-time </w:t>
       </w:r>
       <w:r>
         <w:rPr>
@@ -37,6 +35,7 @@
       <w:pgNumType w:fmt="decimal"/>
       <w:formProt w:val="false"/>
       <w:textDirection w:val="lrTb"/>
+      <w:docGrid w:type="default" w:linePitch="240" w:charSpace="4294961151"/>
     </w:sectPr>
   </w:body>
 </w:document>
@@ -48,15 +47,12 @@
     <w:rPrDefault>
       <w:rPr>
         <w:rFonts w:ascii="Liberation Serif" w:hAnsi="Liberation Serif" w:eastAsia="Noto Sans CJK SC Regular" w:cs="FreeSans"/>
-        <w:sz w:val="24"/>
         <w:szCs w:val="24"/>
         <w:lang w:val="en-ZA" w:eastAsia="zh-CN" w:bidi="hi-IN"/>
       </w:rPr>
     </w:rPrDefault>
     <w:pPrDefault>
-      <w:pPr>
-        <w:widowControl/>
-      </w:pPr>
+      <w:pPr/>
     </w:pPrDefault>
   </w:docDefaults>
   <w:style w:type="paragraph" w:styleId="Normal">
@@ -64,10 +60,12 @@
     <w:qFormat/>
     <w:pPr>
       <w:widowControl/>
+      <w:bidi w:val="0"/>
+      <w:jc w:val="left"/>
     </w:pPr>
     <w:rPr>
       <w:rFonts w:ascii="Liberation Serif" w:hAnsi="Liberation Serif" w:eastAsia="Noto Sans CJK SC Regular" w:cs="FreeSans"/>
-      <w:color w:val="auto"/>
+      <w:color w:val="00000A"/>
       <w:sz w:val="24"/>
       <w:szCs w:val="24"/>
       <w:lang w:val="en-ZA" w:eastAsia="zh-CN" w:bidi="hi-IN"/>

</xml_diff>

<commit_message>
Final tweaks and the required 300dpi .tiff versions of the figures.
</commit_message>
<xml_diff>
--- a/LaTeX/abstract.docx
+++ b/LaTeX/abstract.docx
@@ -11,21 +11,7 @@
         <w:rPr>
           <w:lang w:val="en-US"/>
         </w:rPr>
-        <w:t xml:space="preserve">As the mean temperatures of the worlds oceans increase, it is predicted that marine heatwaves (MHWs) will occur more frequently and with increased severity however, it is hypothesised that more proximate variables may be responsible for these extreme events. An improved understanding of the mechanisms driving MHWs may allow us to better forecast their occurrence at specific localities. To this end we have utilized atmospheric (ERA-Interim) and oceanic (BRAN) reanalysis data to examine the air-sea state around southern Africa during coastal (&lt;400 m from the low water mark) MHWs. Self-organising maps (SOMs) were used to cluster the mean air-sea states during MHWs into 1 of 9 types to determine the predominant patterns. It was found that warm water forced onto the coast via anomalous ocean circulation was the predominant oceanographic pattern during most MHWs. A range of distinct air temperature and wind patterns were found with warm air temperatures over the continent and strong north-westerly winds featuring most prominently during MHWs. It may therefore be possible to forecast the occurrence of MHWs when such air and sea states are projected to occur simultaneously. The lack of any strong air-sea patterns during roughly one third of the MHWs implies that sub-meso-scale activity may have been responsible for them and that finer scale observations may be necessary to deduce their physical drivers. These findings motivate for the implementation of local scale real-time </w:t>
-      </w:r>
-      <w:r>
-        <w:rPr>
-          <w:i/>
-          <w:iCs/>
-          <w:lang w:val="en-US"/>
-        </w:rPr>
-        <w:t xml:space="preserve">in situ </w:t>
-      </w:r>
-      <w:r>
-        <w:rPr>
-          <w:lang w:val="en-US"/>
-        </w:rPr>
-        <w:t>monitoring of at risk coastal locations in conjunction with the development of a forecasting and disaster prevention system.</w:t>
+        <w:t>As the mean temperatures of the worlds oceans increase, it is predicted that marine heatwaves (MHWs) will occur more frequently and with increased severity however, it has been shown that variables other than increases in sea water temperature have been responsible for MHWs. To better understand these mechanisms driving MHWs we have utilized atmospheric (ERA-Interim) and oceanic (OISST, AVISO) data to examine the patterns around southern Africa during coastal (&lt;400 m from the low water mark; measured in situ) MHWs. Nonmetirc multidimensional scaling (NMDS) was first used to determine that the atmospheric and oceanic states during MHW different from daily climatological states. Self-organising maps (SOMs) were then used to cluster the MHW states into one of nine nodes to determine the predominant atmospheric and oceanic patterns present during these events. It was found that warm water forced onto the coast via anomalous ocean circulation was the predominant oceanic pattern during MHWs. Warm atmospheric temperatures over the subcontinent during onshore or alongshore winds were the most prominent atmospheric patterns. Roughly one third of the MHWs were clustered into a node with no clear patterns, which implied that they were not forced by a recurring atmospheric or oceanic state, but rather through the unpredictable chaos of the climate system. Because warm atmospheric and/or oceanic temperature anomalies were not the only pattern associated with MHWs, the current trend of a warming earth does not necessarily mean that MHWs will increase apace; however, aseasonal variability in wind and water patterns were shown to be central to the formation of coastal MHWs, meaning that where climate systems shift from historic records, increases in MHWs will likely occur.</w:t>
       </w:r>
     </w:p>
     <w:sectPr>
@@ -47,6 +33,7 @@
     <w:rPrDefault>
       <w:rPr>
         <w:rFonts w:ascii="Liberation Serif" w:hAnsi="Liberation Serif" w:eastAsia="Noto Sans CJK SC Regular" w:cs="FreeSans"/>
+        <w:sz w:val="20"/>
         <w:szCs w:val="24"/>
         <w:lang w:val="en-ZA" w:eastAsia="zh-CN" w:bidi="hi-IN"/>
       </w:rPr>

</xml_diff>

<commit_message>
Most of the first round of reviewers comments addressed
</commit_message>
<xml_diff>
--- a/LaTeX/abstract.docx
+++ b/LaTeX/abstract.docx
@@ -5,13 +5,29 @@
     <w:p>
       <w:pPr>
         <w:pStyle w:val="Normal"/>
-        <w:rPr/>
+        <w:rPr>
+          <w:lang w:val="en-US"/>
+        </w:rPr>
       </w:pPr>
       <w:r>
         <w:rPr>
           <w:lang w:val="en-US"/>
         </w:rPr>
-        <w:t>As the mean temperatures of the worlds oceans increase, it is predicted that marine heatwaves (MHWs) will occur more frequently and with increased severity however, it has been shown that variables other than increases in sea water temperature have been responsible for MHWs. To better understand these mechanisms driving MHWs we have utilized atmospheric (ERA-Interim) and oceanic (OISST, AVISO) data to examine the patterns around southern Africa during coastal (&lt;400 m from the low water mark; measured in situ) MHWs. Nonmetirc multidimensional scaling (NMDS) was first used to determine that the atmospheric and oceanic states during MHW different from daily climatological states. Self-organising maps (SOMs) were then used to cluster the MHW states into one of nine nodes to determine the predominant atmospheric and oceanic patterns present during these events. It was found that warm water forced onto the coast via anomalous ocean circulation was the predominant oceanic pattern during MHWs. Warm atmospheric temperatures over the subcontinent during onshore or alongshore winds were the most prominent atmospheric patterns. Roughly one third of the MHWs were clustered into a node with no clear patterns, which implied that they were not forced by a recurring atmospheric or oceanic state, but rather through the unpredictable chaos of the climate system. Because warm atmospheric and/or oceanic temperature anomalies were not the only pattern associated with MHWs, the current trend of a warming earth does not necessarily mean that MHWs will increase apace; however, aseasonal variability in wind and water patterns were shown to be central to the formation of coastal MHWs, meaning that where climate systems shift from historic records, increases in MHWs will likely occur.</w:t>
+        <w:t xml:space="preserve">As the mean temperatures of the worlds oceans increase, it is predicted that marine heatwaves (MHWs) will occur more frequently and with increased severity. However, it has been shown that variables other than increases in sea water temperature have been responsible for MHWs. To better understand these mechanisms driving MHWs we have utilised atmospheric (ERA-Interim) and oceanic (OISST, AVISO) data to examine the patterns around southern Africa during coastal (&lt;400 m from the low water mark; measured </w:t>
+      </w:r>
+      <w:r>
+        <w:rPr>
+          <w:i/>
+          <w:iCs/>
+          <w:lang w:val="en-US"/>
+        </w:rPr>
+        <w:t>in situ)</w:t>
+      </w:r>
+      <w:r>
+        <w:rPr>
+          <w:lang w:val="en-US"/>
+        </w:rPr>
+        <w:t xml:space="preserve"> MHWs. Nonmetric multidimensional scaling (NMDS) was first used to determine that the atmospheric and oceanic states during MHW are different from daily climatological states. Self-organising maps (SOMs) were then used to cluster the MHW states into one of nine nodes to determine the predominant atmospheric and oceanic patterns present during these events. It was found that warm water forced onto the coast via anomalous ocean circulation was the predominant oceanic pattern during MHWs. Warm atmospheric temperatures over the subcontinent during onshore or alongshore winds were the most prominent atmospheric patterns. Roughly one third of the MHWs were clustered into a node with no clear patterns, which implied that they were not forced by a recurring atmospheric or oceanic state that could be described by the SOM analysis. Because warm atmospheric and/or oceanic temperature anomalies were not the only pattern associated with MHWs, the current trend of a warming earth does not necessarily mean that MHWs will increase apace; however, aseasonal variability in wind and current patterns was shown to be central to the formation of coastal MHWs, meaning that where climate systems shift from historic records, increases in MHWs will likely occur.</w:t>
       </w:r>
     </w:p>
     <w:sectPr>

</xml_diff>

<commit_message>
All comments addressed and manuscript re-submitted
</commit_message>
<xml_diff>
--- a/LaTeX/abstract.docx
+++ b/LaTeX/abstract.docx
@@ -5,29 +5,13 @@
     <w:p>
       <w:pPr>
         <w:pStyle w:val="Normal"/>
-        <w:rPr>
-          <w:lang w:val="en-US"/>
-        </w:rPr>
+        <w:rPr/>
       </w:pPr>
       <w:r>
         <w:rPr>
           <w:lang w:val="en-US"/>
         </w:rPr>
-        <w:t xml:space="preserve">As the mean temperatures of the worlds oceans increase, it is predicted that marine heatwaves (MHWs) will occur more frequently and with increased severity. However, it has been shown that variables other than increases in sea water temperature have been responsible for MHWs. To better understand these mechanisms driving MHWs we have utilised atmospheric (ERA-Interim) and oceanic (OISST, AVISO) data to examine the patterns around southern Africa during coastal (&lt;400 m from the low water mark; measured </w:t>
-      </w:r>
-      <w:r>
-        <w:rPr>
-          <w:i/>
-          <w:iCs/>
-          <w:lang w:val="en-US"/>
-        </w:rPr>
-        <w:t>in situ)</w:t>
-      </w:r>
-      <w:r>
-        <w:rPr>
-          <w:lang w:val="en-US"/>
-        </w:rPr>
-        <w:t xml:space="preserve"> MHWs. Nonmetric multidimensional scaling (NMDS) was first used to determine that the atmospheric and oceanic states during MHW are different from daily climatological states. Self-organising maps (SOMs) were then used to cluster the MHW states into one of nine nodes to determine the predominant atmospheric and oceanic patterns present during these events. It was found that warm water forced onto the coast via anomalous ocean circulation was the predominant oceanic pattern during MHWs. Warm atmospheric temperatures over the subcontinent during onshore or alongshore winds were the most prominent atmospheric patterns. Roughly one third of the MHWs were clustered into a node with no clear patterns, which implied that they were not forced by a recurring atmospheric or oceanic state that could be described by the SOM analysis. Because warm atmospheric and/or oceanic temperature anomalies were not the only pattern associated with MHWs, the current trend of a warming earth does not necessarily mean that MHWs will increase apace; however, aseasonal variability in wind and current patterns was shown to be central to the formation of coastal MHWs, meaning that where climate systems shift from historic records, increases in MHWs will likely occur.</w:t>
+        <w:t>As the mean temperatures of the worlds oceans increase, it is predicted that marine heatwaves (MHWs) will occur more frequently and with increased severity. However, it has been shown that variables other than increases in sea water temperature have been responsible for MHWs. To better understand these mechanisms driving MHWs we have utilised atmospheric (ERA-Interim) and oceanic (OISST, AVISO) data to examine the patterns around southern Africa during coastal (&lt;400 m from the low water mark; measured in situ) MHWs. Nonmetric multidimensional scaling (NMDS) was first used to determine that the atmospheric and oceanic states during MHW are different from daily climatological states. Self-organising maps (SOMs) were then used to cluster the MHW states into one of nine nodes to determine the predominant atmospheric and oceanic patterns present during these events. It was found that warm water forced onto the coast via anomalous ocean circulation was the predominant oceanic pattern during MHWs. Warm atmospheric temperatures over the subcontinent during onshore or alongshore winds were the most prominent atmospheric patterns. Roughly one third of the MHWs were clustered into a node with no clear patterns, which implied that they were not forced by a recurring atmospheric or oceanic state that could be described by the SOM analysis. Because warm atmospheric and/or oceanic temperature anomalies were not the only pattern associated with MHWs, the current trend of a warming earth does not necessarily mean that MHWs will increase apace; however, aseasonal variability in wind and current patterns was shown to be central to the formation of coastal MHWs, meaning that where climate systems shift from historic records, increases in MHWs will likely occur.</w:t>
       </w:r>
     </w:p>
     <w:sectPr>

</xml_diff>